<commit_message>
add white diagram & version4.docx
</commit_message>
<xml_diff>
--- a/Files/version 3 - files/Version3.docx
+++ b/Files/version 3 - files/Version3.docx
@@ -458,25 +458,25 @@
         </w:rPr>
         <w:lastRenderedPageBreak/>
         <w:drawing>
-          <wp:anchor distT="0" distB="0" distL="114300" distR="114300" simplePos="0" relativeHeight="251658240" behindDoc="1" locked="0" layoutInCell="1" allowOverlap="1" wp14:anchorId="75B62764" wp14:editId="1D48B067">
+          <wp:anchor distT="0" distB="0" distL="114300" distR="114300" simplePos="0" relativeHeight="251658240" behindDoc="1" locked="0" layoutInCell="1" allowOverlap="1" wp14:anchorId="3A81DA81" wp14:editId="02B4742B">
             <wp:simplePos x="0" y="0"/>
             <wp:positionH relativeFrom="column">
-              <wp:posOffset>-1082040</wp:posOffset>
+              <wp:posOffset>-1075690</wp:posOffset>
             </wp:positionH>
             <wp:positionV relativeFrom="paragraph">
-              <wp:posOffset>419100</wp:posOffset>
+              <wp:posOffset>414655</wp:posOffset>
             </wp:positionV>
-            <wp:extent cx="7647305" cy="5165090"/>
-            <wp:effectExtent l="0" t="0" r="0" b="0"/>
-            <wp:wrapTight wrapText="bothSides">
+            <wp:extent cx="7660640" cy="5160010"/>
+            <wp:effectExtent l="0" t="0" r="0" b="2540"/>
+            <wp:wrapThrough wrapText="bothSides">
               <wp:wrapPolygon edited="0">
                 <wp:start x="0" y="0"/>
-                <wp:lineTo x="0" y="21510"/>
-                <wp:lineTo x="21523" y="21510"/>
-                <wp:lineTo x="21523" y="0"/>
+                <wp:lineTo x="0" y="21531"/>
+                <wp:lineTo x="21539" y="21531"/>
+                <wp:lineTo x="21539" y="0"/>
                 <wp:lineTo x="0" y="0"/>
               </wp:wrapPolygon>
-            </wp:wrapTight>
+            </wp:wrapThrough>
             <wp:docPr id="1" name="תמונה 1"/>
             <wp:cNvGraphicFramePr>
               <a:graphicFrameLocks xmlns:a="http://schemas.openxmlformats.org/drawingml/2006/main" noChangeAspect="1"/>
@@ -503,7 +503,7 @@
                   <pic:spPr>
                     <a:xfrm>
                       <a:off x="0" y="0"/>
-                      <a:ext cx="7647305" cy="5165090"/>
+                      <a:ext cx="7660640" cy="5160010"/>
                     </a:xfrm>
                     <a:prstGeom prst="rect">
                       <a:avLst/>
@@ -19628,21 +19628,7 @@
                 <w:rFonts w:hint="cs"/>
                 <w:rtl/>
               </w:rPr>
-              <w:t>פרטי חנות, פרטי מוצר, כמות מהמוצר</w:t>
-            </w:r>
-            <w:r>
-              <w:rPr>
-                <w:rFonts w:hint="cs"/>
-                <w:rtl/>
-              </w:rPr>
-              <w:t xml:space="preserve"> גדולה מהמלאי</w:t>
-            </w:r>
-            <w:r>
-              <w:rPr>
-                <w:rFonts w:hint="cs"/>
-                <w:rtl/>
-              </w:rPr>
-              <w:t>, מחיר כולל.</w:t>
+              <w:t>פרטי חנות, פרטי מוצר, כמות מהמוצר גדולה מהמלאי, מחיר כולל.</w:t>
             </w:r>
           </w:p>
           <w:p>
@@ -19856,18 +19842,7 @@
           <w:u w:val="single"/>
           <w:rtl/>
         </w:rPr>
-        <w:t>אישור/דחייה/הצעת נגדית של</w:t>
-      </w:r>
-      <w:r>
-        <w:rPr>
-          <w:rFonts w:hint="cs"/>
-          <w:b/>
-          <w:bCs/>
-          <w:color w:val="ED7D31" w:themeColor="accent2"/>
-          <w:u w:val="single"/>
-          <w:rtl/>
-        </w:rPr>
-        <w:t xml:space="preserve"> הצעת קנייה</w:t>
+        <w:t>אישור/דחייה/הצעת נגדית של הצעת קנייה</w:t>
       </w:r>
     </w:p>
     <w:p>
@@ -21541,21 +21516,7 @@
                 <w:rFonts w:hint="cs"/>
                 <w:rtl/>
               </w:rPr>
-              <w:t>מזהה חנות</w:t>
-            </w:r>
-            <w:r>
-              <w:rPr>
-                <w:rFonts w:hint="cs"/>
-                <w:rtl/>
-              </w:rPr>
-              <w:t xml:space="preserve"> לא תקין</w:t>
-            </w:r>
-            <w:r>
-              <w:rPr>
-                <w:rFonts w:hint="cs"/>
-                <w:rtl/>
-              </w:rPr>
-              <w:t xml:space="preserve">, מזהה מוצר, </w:t>
+              <w:t xml:space="preserve">מזהה חנות לא תקין, מזהה מוצר, </w:t>
             </w:r>
             <w:r>
               <w:rPr>
@@ -48108,6 +48069,7 @@
   <w:style w:type="character" w:default="1" w:styleId="a0">
     <w:name w:val="Default Paragraph Font"/>
     <w:uiPriority w:val="1"/>
+    <w:semiHidden/>
     <w:unhideWhenUsed/>
   </w:style>
   <w:style w:type="table" w:default="1" w:styleId="a1">

</xml_diff>